<commit_message>
For a  1280 x 1024 screen
During the final embedding project meeting, a projector has a screen
resolution of 1280 x 1024 pixels.  A smaller canvas size was used to fit
that screen.
</commit_message>
<xml_diff>
--- a/doc/StrEmbed-4 Users' Manual.docx
+++ b/doc/StrEmbed-4 Users' Manual.docx
@@ -392,15 +392,159 @@
         <w:rPr>
           <w:color w:val="000000" w:themeColor="text1"/>
         </w:rPr>
-        <w:t>StrEmbed-4</w:t>
+        <w:t>StrEmbed-4 Users' Manual</w:t>
+      </w:r>
+      <w:r>
+        <w:rPr>
+          <w:color w:val="000000" w:themeColor="text1"/>
+        </w:rPr>
+        <w:fldChar w:fldCharType="end"/>
+      </w:r>
+    </w:p>
+    <w:p>
+      <w:pPr>
+        <w:pStyle w:val="LEUFPSubtitle"/>
+        <w:rPr>
+          <w:color w:val="000000" w:themeColor="text1"/>
+        </w:rPr>
+      </w:pPr>
+      <w:r>
+        <w:rPr>
+          <w:color w:val="000000" w:themeColor="text1"/>
+        </w:rPr>
+        <w:fldChar w:fldCharType="begin"/>
+      </w:r>
+      <w:r>
+        <w:rPr>
+          <w:color w:val="000000" w:themeColor="text1"/>
+        </w:rPr>
+        <w:instrText xml:space="preserve"> SUBJECT  </w:instrText>
+      </w:r>
+      <w:r>
+        <w:rPr>
+          <w:color w:val="000000" w:themeColor="text1"/>
+        </w:rPr>
+        <w:fldChar w:fldCharType="separate"/>
+      </w:r>
+      <w:r>
+        <w:rPr>
+          <w:color w:val="000000" w:themeColor="text1"/>
+        </w:rPr>
+        <w:t>Embedding design structures in engineering information</w:t>
+      </w:r>
+      <w:r>
+        <w:rPr>
+          <w:color w:val="000000" w:themeColor="text1"/>
+        </w:rPr>
+        <w:fldChar w:fldCharType="end"/>
+      </w:r>
+    </w:p>
+    <w:p>
+      <w:pPr>
+        <w:pStyle w:val="LEUBodyText"/>
+        <w:rPr>
+          <w:color w:val="000000" w:themeColor="text1"/>
+        </w:rPr>
+      </w:pPr>
+    </w:p>
+    <w:p>
+      <w:pPr>
+        <w:pStyle w:val="LEUBodyText"/>
+        <w:rPr>
+          <w:color w:val="000000" w:themeColor="text1"/>
+        </w:rPr>
+      </w:pPr>
+      <w:r>
+        <w:rPr>
+          <w:color w:val="000000" w:themeColor="text1"/>
+        </w:rPr>
+        <w:fldChar w:fldCharType="begin"/>
+      </w:r>
+      <w:r>
+        <w:rPr>
+          <w:color w:val="000000" w:themeColor="text1"/>
+        </w:rPr>
+        <w:instrText xml:space="preserve"> AUTHOR   \* MERGEFORMAT </w:instrText>
+      </w:r>
+      <w:r>
+        <w:rPr>
+          <w:color w:val="000000" w:themeColor="text1"/>
+        </w:rPr>
+        <w:fldChar w:fldCharType="separate"/>
+      </w:r>
+      <w:r>
+        <w:rPr>
+          <w:noProof/>
+          <w:color w:val="000000" w:themeColor="text1"/>
+        </w:rPr>
+        <w:t>Hau Hing Chau</w:t>
+      </w:r>
+      <w:r>
+        <w:rPr>
+          <w:noProof/>
+          <w:color w:val="000000" w:themeColor="text1"/>
+        </w:rPr>
+        <w:fldChar w:fldCharType="end"/>
       </w:r>
       <w:bookmarkStart w:id="0" w:name="_GoBack"/>
       <w:bookmarkEnd w:id="0"/>
-      <w:r>
-        <w:rPr>
-          <w:color w:val="000000" w:themeColor="text1"/>
-        </w:rPr>
-        <w:t xml:space="preserve"> Users' Manual</w:t>
+    </w:p>
+    <w:p>
+      <w:pPr>
+        <w:pStyle w:val="LEUBodyText"/>
+        <w:rPr>
+          <w:color w:val="000000" w:themeColor="text1"/>
+        </w:rPr>
+      </w:pPr>
+      <w:r>
+        <w:rPr>
+          <w:color w:val="000000" w:themeColor="text1"/>
+        </w:rPr>
+        <w:t>22 May</w:t>
+      </w:r>
+      <w:r>
+        <w:rPr>
+          <w:color w:val="000000" w:themeColor="text1"/>
+        </w:rPr>
+        <w:t xml:space="preserve"> 2017</w:t>
+      </w:r>
+    </w:p>
+    <w:p>
+      <w:pPr>
+        <w:pStyle w:val="LEUBodyText"/>
+        <w:rPr>
+          <w:color w:val="000000" w:themeColor="text1"/>
+        </w:rPr>
+      </w:pPr>
+      <w:r>
+        <w:rPr>
+          <w:color w:val="000000" w:themeColor="text1"/>
+        </w:rPr>
+        <w:t xml:space="preserve">Version </w:t>
+      </w:r>
+      <w:r>
+        <w:rPr>
+          <w:color w:val="000000" w:themeColor="text1"/>
+        </w:rPr>
+        <w:fldChar w:fldCharType="begin"/>
+      </w:r>
+      <w:r>
+        <w:rPr>
+          <w:color w:val="000000" w:themeColor="text1"/>
+        </w:rPr>
+        <w:instrText xml:space="preserve"> COMMENTS   \* MERGEFORMAT </w:instrText>
+      </w:r>
+      <w:r>
+        <w:rPr>
+          <w:color w:val="000000" w:themeColor="text1"/>
+        </w:rPr>
+        <w:fldChar w:fldCharType="separate"/>
+      </w:r>
+      <w:r>
+        <w:rPr>
+          <w:color w:val="000000" w:themeColor="text1"/>
+        </w:rPr>
+        <w:t>4D</w:t>
       </w:r>
       <w:r>
         <w:rPr>
@@ -411,156 +555,6 @@
     </w:p>
     <w:p>
       <w:pPr>
-        <w:pStyle w:val="LEUFPSubtitle"/>
-        <w:rPr>
-          <w:color w:val="000000" w:themeColor="text1"/>
-        </w:rPr>
-      </w:pPr>
-      <w:r>
-        <w:rPr>
-          <w:color w:val="000000" w:themeColor="text1"/>
-        </w:rPr>
-        <w:fldChar w:fldCharType="begin"/>
-      </w:r>
-      <w:r>
-        <w:rPr>
-          <w:color w:val="000000" w:themeColor="text1"/>
-        </w:rPr>
-        <w:instrText xml:space="preserve"> SUBJECT  </w:instrText>
-      </w:r>
-      <w:r>
-        <w:rPr>
-          <w:color w:val="000000" w:themeColor="text1"/>
-        </w:rPr>
-        <w:fldChar w:fldCharType="separate"/>
-      </w:r>
-      <w:r>
-        <w:rPr>
-          <w:color w:val="000000" w:themeColor="text1"/>
-        </w:rPr>
-        <w:t>Embedding design structures in engineering information</w:t>
-      </w:r>
-      <w:r>
-        <w:rPr>
-          <w:color w:val="000000" w:themeColor="text1"/>
-        </w:rPr>
-        <w:fldChar w:fldCharType="end"/>
-      </w:r>
-    </w:p>
-    <w:p>
-      <w:pPr>
-        <w:pStyle w:val="LEUBodyText"/>
-        <w:rPr>
-          <w:color w:val="000000" w:themeColor="text1"/>
-        </w:rPr>
-      </w:pPr>
-    </w:p>
-    <w:p>
-      <w:pPr>
-        <w:pStyle w:val="LEUBodyText"/>
-        <w:rPr>
-          <w:color w:val="000000" w:themeColor="text1"/>
-        </w:rPr>
-      </w:pPr>
-      <w:r>
-        <w:rPr>
-          <w:color w:val="000000" w:themeColor="text1"/>
-        </w:rPr>
-        <w:fldChar w:fldCharType="begin"/>
-      </w:r>
-      <w:r>
-        <w:rPr>
-          <w:color w:val="000000" w:themeColor="text1"/>
-        </w:rPr>
-        <w:instrText xml:space="preserve"> AUTHOR   \* MERGEFORMAT </w:instrText>
-      </w:r>
-      <w:r>
-        <w:rPr>
-          <w:color w:val="000000" w:themeColor="text1"/>
-        </w:rPr>
-        <w:fldChar w:fldCharType="separate"/>
-      </w:r>
-      <w:r>
-        <w:rPr>
-          <w:noProof/>
-          <w:color w:val="000000" w:themeColor="text1"/>
-        </w:rPr>
-        <w:t>Hau Hing Chau</w:t>
-      </w:r>
-      <w:r>
-        <w:rPr>
-          <w:noProof/>
-          <w:color w:val="000000" w:themeColor="text1"/>
-        </w:rPr>
-        <w:fldChar w:fldCharType="end"/>
-      </w:r>
-    </w:p>
-    <w:p>
-      <w:pPr>
-        <w:pStyle w:val="LEUBodyText"/>
-        <w:rPr>
-          <w:color w:val="000000" w:themeColor="text1"/>
-        </w:rPr>
-      </w:pPr>
-      <w:r>
-        <w:rPr>
-          <w:color w:val="000000" w:themeColor="text1"/>
-        </w:rPr>
-        <w:t>22 May</w:t>
-      </w:r>
-      <w:r>
-        <w:rPr>
-          <w:color w:val="000000" w:themeColor="text1"/>
-        </w:rPr>
-        <w:t xml:space="preserve"> 2017</w:t>
-      </w:r>
-    </w:p>
-    <w:p>
-      <w:pPr>
-        <w:pStyle w:val="LEUBodyText"/>
-        <w:rPr>
-          <w:color w:val="000000" w:themeColor="text1"/>
-        </w:rPr>
-      </w:pPr>
-      <w:r>
-        <w:rPr>
-          <w:color w:val="000000" w:themeColor="text1"/>
-        </w:rPr>
-        <w:t xml:space="preserve">Version </w:t>
-      </w:r>
-      <w:r>
-        <w:rPr>
-          <w:color w:val="000000" w:themeColor="text1"/>
-        </w:rPr>
-        <w:fldChar w:fldCharType="begin"/>
-      </w:r>
-      <w:r>
-        <w:rPr>
-          <w:color w:val="000000" w:themeColor="text1"/>
-        </w:rPr>
-        <w:instrText xml:space="preserve"> COMMENTS   \* MERGEFORMAT </w:instrText>
-      </w:r>
-      <w:r>
-        <w:rPr>
-          <w:color w:val="000000" w:themeColor="text1"/>
-        </w:rPr>
-        <w:fldChar w:fldCharType="separate"/>
-      </w:r>
-      <w:r>
-        <w:rPr>
-          <w:color w:val="000000" w:themeColor="text1"/>
-        </w:rPr>
-        <w:t>4A</w:t>
-      </w:r>
-      <w:r>
-        <w:rPr>
-          <w:color w:val="000000" w:themeColor="text1"/>
-        </w:rPr>
-        <w:fldChar w:fldCharType="end"/>
-      </w:r>
-    </w:p>
-    <w:p>
-      <w:pPr>
         <w:pStyle w:val="LEUBodyText"/>
         <w:rPr>
           <w:color w:val="000000" w:themeColor="text1"/>
@@ -814,7 +808,21 @@
         <w:rPr>
           <w:color w:val="000000" w:themeColor="text1"/>
         </w:rPr>
-        <w:t xml:space="preserve">  A lattice is a partially ordered set (poset) which</w:t>
+        <w:t xml:space="preserve">  A lattice is a partially ordered set (</w:t>
+      </w:r>
+      <w:proofErr w:type="spellStart"/>
+      <w:r>
+        <w:rPr>
+          <w:color w:val="000000" w:themeColor="text1"/>
+        </w:rPr>
+        <w:t>poset</w:t>
+      </w:r>
+      <w:proofErr w:type="spellEnd"/>
+      <w:r>
+        <w:rPr>
+          <w:color w:val="000000" w:themeColor="text1"/>
+        </w:rPr>
+        <w:t>) which</w:t>
       </w:r>
       <w:r>
         <w:rPr>
@@ -888,7 +896,21 @@
         <w:rPr>
           <w:color w:val="000000" w:themeColor="text1"/>
         </w:rPr>
-        <w:t>, in principle, could be run on any 64-bit operating system.  It is tested on Microsoft Windows 7 for x64-based systems, and Debian GNU Linux version 6.0 Squeeze amd64 port.  If you use another operating system and ha</w:t>
+        <w:t xml:space="preserve">, in principle, could be run on any 64-bit operating system.  It is tested on Microsoft Windows 7 for x64-based systems, and </w:t>
+      </w:r>
+      <w:proofErr w:type="spellStart"/>
+      <w:r>
+        <w:rPr>
+          <w:color w:val="000000" w:themeColor="text1"/>
+        </w:rPr>
+        <w:t>Debian</w:t>
+      </w:r>
+      <w:proofErr w:type="spellEnd"/>
+      <w:r>
+        <w:rPr>
+          <w:color w:val="000000" w:themeColor="text1"/>
+        </w:rPr>
+        <w:t xml:space="preserve"> GNU Linux version 6.0 Squeeze amd64 port.  If you use another operating system and ha</w:t>
       </w:r>
       <w:r>
         <w:rPr>
@@ -1130,12 +1152,14 @@
                 <w:color w:val="000000" w:themeColor="text1"/>
               </w:rPr>
             </w:pPr>
+            <w:proofErr w:type="spellStart"/>
             <w:r>
               <w:rPr>
                 <w:color w:val="000000" w:themeColor="text1"/>
               </w:rPr>
               <w:t>Tk</w:t>
             </w:r>
+            <w:proofErr w:type="spellEnd"/>
           </w:p>
         </w:tc>
         <w:tc>
@@ -1149,12 +1173,14 @@
                 <w:color w:val="000000" w:themeColor="text1"/>
               </w:rPr>
             </w:pPr>
+            <w:proofErr w:type="spellStart"/>
             <w:r>
               <w:rPr>
                 <w:color w:val="000000" w:themeColor="text1"/>
               </w:rPr>
               <w:t>Tk</w:t>
             </w:r>
+            <w:proofErr w:type="spellEnd"/>
           </w:p>
         </w:tc>
         <w:tc>
@@ -1168,11 +1194,19 @@
                 <w:color w:val="000000" w:themeColor="text1"/>
               </w:rPr>
             </w:pPr>
+            <w:proofErr w:type="spellStart"/>
             <w:r>
               <w:rPr>
                 <w:color w:val="000000" w:themeColor="text1"/>
               </w:rPr>
-              <w:t>Tk – a Graphical User Interface Toolkit</w:t>
+              <w:t>Tk</w:t>
+            </w:r>
+            <w:proofErr w:type="spellEnd"/>
+            <w:r>
+              <w:rPr>
+                <w:color w:val="000000" w:themeColor="text1"/>
+              </w:rPr>
+              <w:t xml:space="preserve"> – a Graphical User Interface Toolkit</w:t>
             </w:r>
           </w:p>
         </w:tc>
@@ -1304,7 +1338,21 @@
         <w:rPr>
           <w:color w:val="000000" w:themeColor="text1"/>
         </w:rPr>
-        <w:t xml:space="preserve">There are many flavours of Perl.  Here we provide an example of installing ActivePerl </w:t>
+        <w:t xml:space="preserve">There are many flavours of Perl.  Here we provide an example of installing </w:t>
+      </w:r>
+      <w:proofErr w:type="spellStart"/>
+      <w:r>
+        <w:rPr>
+          <w:color w:val="000000" w:themeColor="text1"/>
+        </w:rPr>
+        <w:t>ActivePerl</w:t>
+      </w:r>
+      <w:proofErr w:type="spellEnd"/>
+      <w:r>
+        <w:rPr>
+          <w:color w:val="000000" w:themeColor="text1"/>
+        </w:rPr>
+        <w:t xml:space="preserve"> </w:t>
       </w:r>
       <w:r>
         <w:rPr>
@@ -1347,7 +1395,21 @@
         <w:rPr>
           <w:color w:val="000000" w:themeColor="text1"/>
         </w:rPr>
-        <w:t>llowing.  Do follow vendor’s on-</w:t>
+        <w:t xml:space="preserve">llowing.  Do follow </w:t>
+      </w:r>
+      <w:proofErr w:type="gramStart"/>
+      <w:r>
+        <w:rPr>
+          <w:color w:val="000000" w:themeColor="text1"/>
+        </w:rPr>
+        <w:t>vendor’s</w:t>
+      </w:r>
+      <w:proofErr w:type="gramEnd"/>
+      <w:r>
+        <w:rPr>
+          <w:color w:val="000000" w:themeColor="text1"/>
+        </w:rPr>
+        <w:t xml:space="preserve"> on-</w:t>
       </w:r>
       <w:r>
         <w:rPr>
@@ -1367,7 +1429,21 @@
         <w:rPr>
           <w:color w:val="000000" w:themeColor="text1"/>
         </w:rPr>
-        <w:t>Windows Installer (EXE) for ActivePerl version 5.24.0.2400 for Windows (64-bit, x64)</w:t>
+        <w:t xml:space="preserve">Windows Installer (EXE) for </w:t>
+      </w:r>
+      <w:proofErr w:type="spellStart"/>
+      <w:r>
+        <w:rPr>
+          <w:color w:val="000000" w:themeColor="text1"/>
+        </w:rPr>
+        <w:t>ActivePerl</w:t>
+      </w:r>
+      <w:proofErr w:type="spellEnd"/>
+      <w:r>
+        <w:rPr>
+          <w:color w:val="000000" w:themeColor="text1"/>
+        </w:rPr>
+        <w:t xml:space="preserve"> version 5.24.0.2400 for Windows (64-bit, x64)</w:t>
       </w:r>
     </w:p>
     <w:p>
@@ -1429,7 +1505,14 @@
         <w:rPr>
           <w:color w:val="000000" w:themeColor="text1"/>
         </w:rPr>
-        <w:t xml:space="preserve"> – Actively</w:t>
+        <w:t xml:space="preserve"> – </w:t>
+      </w:r>
+      <w:proofErr w:type="spellStart"/>
+      <w:r>
+        <w:rPr>
+          <w:color w:val="000000" w:themeColor="text1"/>
+        </w:rPr>
+        <w:t>Actively</w:t>
       </w:r>
       <w:r>
         <w:rPr>
@@ -1441,78 +1524,149 @@
         <w:rPr>
           <w:color w:val="000000" w:themeColor="text1"/>
         </w:rPr>
-        <w:t>erl provides a graphical Perl Package Manager.</w:t>
-      </w:r>
-    </w:p>
-    <w:p>
-      <w:pPr>
-        <w:pStyle w:val="LEUBodyText"/>
-        <w:rPr>
-          <w:color w:val="000000" w:themeColor="text1"/>
-        </w:rPr>
-      </w:pPr>
-      <w:r>
-        <w:rPr>
-          <w:color w:val="000000" w:themeColor="text1"/>
-        </w:rPr>
-        <w:t>1/  Entry package name(s) in the search box.</w:t>
-      </w:r>
-    </w:p>
-    <w:p>
-      <w:pPr>
-        <w:pStyle w:val="LEUBodyText"/>
-        <w:rPr>
-          <w:color w:val="000000" w:themeColor="text1"/>
-        </w:rPr>
-      </w:pPr>
-      <w:r>
-        <w:rPr>
-          <w:color w:val="000000" w:themeColor="text1"/>
-        </w:rPr>
-        <w:t>2/  Click “Mark for install [+]”.  This button is located at the right hand side of the search box.</w:t>
-      </w:r>
-    </w:p>
-    <w:p>
-      <w:pPr>
-        <w:pStyle w:val="LEUBodyText"/>
-        <w:rPr>
-          <w:color w:val="000000" w:themeColor="text1"/>
-        </w:rPr>
-      </w:pPr>
-      <w:r>
-        <w:rPr>
-          <w:color w:val="000000" w:themeColor="text1"/>
-        </w:rPr>
-        <w:t>3/  Select all required Perl modules listed in the above table.</w:t>
-      </w:r>
-    </w:p>
-    <w:p>
-      <w:pPr>
-        <w:pStyle w:val="LEUBodyText"/>
-        <w:rPr>
-          <w:color w:val="000000" w:themeColor="text1"/>
-        </w:rPr>
-      </w:pPr>
-      <w:r>
-        <w:rPr>
-          <w:color w:val="000000" w:themeColor="text1"/>
-        </w:rPr>
-        <w:t>4/  Click “Run marked actions [Ctrl-Enter]”.</w:t>
-      </w:r>
-    </w:p>
-    <w:p>
-      <w:pPr>
-        <w:pStyle w:val="LEUBodyText"/>
-        <w:rPr>
-          <w:color w:val="000000" w:themeColor="text1"/>
-        </w:rPr>
-      </w:pPr>
-      <w:r>
-        <w:rPr>
-          <w:color w:val="000000" w:themeColor="text1"/>
-        </w:rPr>
-        <w:t>5/  Installation</w:t>
-      </w:r>
+        <w:t>erl</w:t>
+      </w:r>
+      <w:proofErr w:type="spellEnd"/>
+      <w:r>
+        <w:rPr>
+          <w:color w:val="000000" w:themeColor="text1"/>
+        </w:rPr>
+        <w:t xml:space="preserve"> provides a graphical Perl Package Manager.</w:t>
+      </w:r>
+    </w:p>
+    <w:p>
+      <w:pPr>
+        <w:pStyle w:val="LEUBodyText"/>
+        <w:rPr>
+          <w:color w:val="000000" w:themeColor="text1"/>
+        </w:rPr>
+      </w:pPr>
+      <w:r>
+        <w:rPr>
+          <w:color w:val="000000" w:themeColor="text1"/>
+        </w:rPr>
+        <w:t>1</w:t>
+      </w:r>
+      <w:proofErr w:type="gramStart"/>
+      <w:r>
+        <w:rPr>
+          <w:color w:val="000000" w:themeColor="text1"/>
+        </w:rPr>
+        <w:t>/  Entry</w:t>
+      </w:r>
+      <w:proofErr w:type="gramEnd"/>
+      <w:r>
+        <w:rPr>
+          <w:color w:val="000000" w:themeColor="text1"/>
+        </w:rPr>
+        <w:t xml:space="preserve"> package name(s) in the search box.</w:t>
+      </w:r>
+    </w:p>
+    <w:p>
+      <w:pPr>
+        <w:pStyle w:val="LEUBodyText"/>
+        <w:rPr>
+          <w:color w:val="000000" w:themeColor="text1"/>
+        </w:rPr>
+      </w:pPr>
+      <w:r>
+        <w:rPr>
+          <w:color w:val="000000" w:themeColor="text1"/>
+        </w:rPr>
+        <w:t>2</w:t>
+      </w:r>
+      <w:proofErr w:type="gramStart"/>
+      <w:r>
+        <w:rPr>
+          <w:color w:val="000000" w:themeColor="text1"/>
+        </w:rPr>
+        <w:t>/  Click</w:t>
+      </w:r>
+      <w:proofErr w:type="gramEnd"/>
+      <w:r>
+        <w:rPr>
+          <w:color w:val="000000" w:themeColor="text1"/>
+        </w:rPr>
+        <w:t xml:space="preserve"> “Mark for install [+]”.  This button is located at the right hand side of the search box.</w:t>
+      </w:r>
+    </w:p>
+    <w:p>
+      <w:pPr>
+        <w:pStyle w:val="LEUBodyText"/>
+        <w:rPr>
+          <w:color w:val="000000" w:themeColor="text1"/>
+        </w:rPr>
+      </w:pPr>
+      <w:r>
+        <w:rPr>
+          <w:color w:val="000000" w:themeColor="text1"/>
+        </w:rPr>
+        <w:t>3</w:t>
+      </w:r>
+      <w:proofErr w:type="gramStart"/>
+      <w:r>
+        <w:rPr>
+          <w:color w:val="000000" w:themeColor="text1"/>
+        </w:rPr>
+        <w:t>/  Select</w:t>
+      </w:r>
+      <w:proofErr w:type="gramEnd"/>
+      <w:r>
+        <w:rPr>
+          <w:color w:val="000000" w:themeColor="text1"/>
+        </w:rPr>
+        <w:t xml:space="preserve"> all required Perl modules listed in the above table.</w:t>
+      </w:r>
+    </w:p>
+    <w:p>
+      <w:pPr>
+        <w:pStyle w:val="LEUBodyText"/>
+        <w:rPr>
+          <w:color w:val="000000" w:themeColor="text1"/>
+        </w:rPr>
+      </w:pPr>
+      <w:r>
+        <w:rPr>
+          <w:color w:val="000000" w:themeColor="text1"/>
+        </w:rPr>
+        <w:t>4</w:t>
+      </w:r>
+      <w:proofErr w:type="gramStart"/>
+      <w:r>
+        <w:rPr>
+          <w:color w:val="000000" w:themeColor="text1"/>
+        </w:rPr>
+        <w:t>/  Click</w:t>
+      </w:r>
+      <w:proofErr w:type="gramEnd"/>
+      <w:r>
+        <w:rPr>
+          <w:color w:val="000000" w:themeColor="text1"/>
+        </w:rPr>
+        <w:t xml:space="preserve"> “Run marked actions [Ctrl-Enter]”.</w:t>
+      </w:r>
+    </w:p>
+    <w:p>
+      <w:pPr>
+        <w:pStyle w:val="LEUBodyText"/>
+        <w:rPr>
+          <w:color w:val="000000" w:themeColor="text1"/>
+        </w:rPr>
+      </w:pPr>
+      <w:r>
+        <w:rPr>
+          <w:color w:val="000000" w:themeColor="text1"/>
+        </w:rPr>
+        <w:t>5</w:t>
+      </w:r>
+      <w:proofErr w:type="gramStart"/>
+      <w:r>
+        <w:rPr>
+          <w:color w:val="000000" w:themeColor="text1"/>
+        </w:rPr>
+        <w:t>/  Installation</w:t>
+      </w:r>
+      <w:proofErr w:type="gramEnd"/>
       <w:r>
         <w:rPr>
           <w:color w:val="000000" w:themeColor="text1"/>
@@ -1753,7 +1907,21 @@
         <w:rPr>
           <w:color w:val="000000" w:themeColor="text1"/>
         </w:rPr>
-        <w:t xml:space="preserve"> provides Perl for a large number of computing platforms.  Perl modules are organised using a command line perl package manager (ppm).  There is a little learning curve for it.  Nonetheless, all necessary instructions are available from CPAN.</w:t>
+        <w:t xml:space="preserve"> provides Perl for a large number of computing platforms.  Perl modules are organised using a command line </w:t>
+      </w:r>
+      <w:proofErr w:type="spellStart"/>
+      <w:r>
+        <w:rPr>
+          <w:color w:val="000000" w:themeColor="text1"/>
+        </w:rPr>
+        <w:t>perl</w:t>
+      </w:r>
+      <w:proofErr w:type="spellEnd"/>
+      <w:r>
+        <w:rPr>
+          <w:color w:val="000000" w:themeColor="text1"/>
+        </w:rPr>
+        <w:t xml:space="preserve"> package manager (ppm).  There is a little learning curve for it.  Nonetheless, all necessary instructions are available from CPAN.</w:t>
       </w:r>
     </w:p>
     <w:p>
@@ -1819,8 +1987,16 @@
         <w:rPr>
           <w:color w:val="000000" w:themeColor="text1"/>
         </w:rPr>
-        <w:t>nning StrEmbed</w:t>
-      </w:r>
+        <w:t xml:space="preserve">nning </w:t>
+      </w:r>
+      <w:proofErr w:type="spellStart"/>
+      <w:r>
+        <w:rPr>
+          <w:color w:val="000000" w:themeColor="text1"/>
+        </w:rPr>
+        <w:t>StrEmbed</w:t>
+      </w:r>
+      <w:proofErr w:type="spellEnd"/>
     </w:p>
     <w:p>
       <w:pPr>
@@ -1861,13 +2037,21 @@
           <w:rStyle w:val="EMcodeChar"/>
           <w:color w:val="000000" w:themeColor="text1"/>
         </w:rPr>
-        <w:t>StrEmbed-4</w:t>
-      </w:r>
+        <w:t>StrEmbed-</w:t>
+      </w:r>
+      <w:proofErr w:type="gramStart"/>
       <w:r>
         <w:rPr>
           <w:rStyle w:val="EMcodeChar"/>
           <w:color w:val="000000" w:themeColor="text1"/>
         </w:rPr>
+        <w:t>4</w:t>
+      </w:r>
+      <w:r>
+        <w:rPr>
+          <w:rStyle w:val="EMcodeChar"/>
+          <w:color w:val="000000" w:themeColor="text1"/>
+        </w:rPr>
         <w:t>.pl</w:t>
       </w:r>
       <w:r>
@@ -1882,6 +2066,7 @@
         </w:rPr>
         <w:t>lternatively</w:t>
       </w:r>
+      <w:proofErr w:type="gramEnd"/>
       <w:r>
         <w:rPr>
           <w:color w:val="000000" w:themeColor="text1"/>
@@ -1906,11 +2091,19 @@
         </w:rPr>
         <w:t xml:space="preserve"> type </w:t>
       </w:r>
+      <w:proofErr w:type="spellStart"/>
       <w:r>
         <w:rPr>
           <w:rStyle w:val="EMcodeChar"/>
         </w:rPr>
-        <w:t>perl StrEmbed-4</w:t>
+        <w:t>perl</w:t>
+      </w:r>
+      <w:proofErr w:type="spellEnd"/>
+      <w:r>
+        <w:rPr>
+          <w:rStyle w:val="EMcodeChar"/>
+        </w:rPr>
+        <w:t xml:space="preserve"> StrEmbed-4</w:t>
       </w:r>
       <w:r>
         <w:rPr>
@@ -1934,7 +2127,21 @@
         <w:rPr>
           <w:color w:val="000000" w:themeColor="text1"/>
         </w:rPr>
-        <w:t xml:space="preserve">On a Unix (including </w:t>
+        <w:t xml:space="preserve">On a </w:t>
+      </w:r>
+      <w:proofErr w:type="gramStart"/>
+      <w:r>
+        <w:rPr>
+          <w:color w:val="000000" w:themeColor="text1"/>
+        </w:rPr>
+        <w:t>Unix</w:t>
+      </w:r>
+      <w:proofErr w:type="gramEnd"/>
+      <w:r>
+        <w:rPr>
+          <w:color w:val="000000" w:themeColor="text1"/>
+        </w:rPr>
+        <w:t xml:space="preserve"> (including </w:t>
       </w:r>
       <w:r>
         <w:rPr>
@@ -1954,11 +2161,19 @@
         </w:rPr>
         <w:t xml:space="preserve">OSX and </w:t>
       </w:r>
-      <w:r>
-        <w:rPr>
-          <w:color w:val="000000" w:themeColor="text1"/>
-        </w:rPr>
-        <w:t xml:space="preserve">macOS), at a </w:t>
+      <w:proofErr w:type="spellStart"/>
+      <w:r>
+        <w:rPr>
+          <w:color w:val="000000" w:themeColor="text1"/>
+        </w:rPr>
+        <w:t>macOS</w:t>
+      </w:r>
+      <w:proofErr w:type="spellEnd"/>
+      <w:r>
+        <w:rPr>
+          <w:color w:val="000000" w:themeColor="text1"/>
+        </w:rPr>
+        <w:t xml:space="preserve">), at a </w:t>
       </w:r>
       <w:r>
         <w:rPr>
@@ -1978,11 +2193,33 @@
         </w:rPr>
         <w:t xml:space="preserve"> </w:t>
       </w:r>
+      <w:proofErr w:type="spellStart"/>
       <w:r>
         <w:rPr>
           <w:rStyle w:val="EMcodeChar"/>
         </w:rPr>
-        <w:t>chmod a+x StrEmbed-3.pl</w:t>
+        <w:t>chmod</w:t>
+      </w:r>
+      <w:proofErr w:type="spellEnd"/>
+      <w:r>
+        <w:rPr>
+          <w:rStyle w:val="EMcodeChar"/>
+        </w:rPr>
+        <w:t xml:space="preserve"> </w:t>
+      </w:r>
+      <w:proofErr w:type="spellStart"/>
+      <w:r>
+        <w:rPr>
+          <w:rStyle w:val="EMcodeChar"/>
+        </w:rPr>
+        <w:t>a+x</w:t>
+      </w:r>
+      <w:proofErr w:type="spellEnd"/>
+      <w:r>
+        <w:rPr>
+          <w:rStyle w:val="EMcodeChar"/>
+        </w:rPr>
+        <w:t xml:space="preserve"> StrEmbed-3.pl</w:t>
       </w:r>
       <w:r>
         <w:rPr>
@@ -2214,7 +2451,21 @@
         <w:rPr>
           <w:rStyle w:val="EMcodeChar"/>
         </w:rPr>
-        <w:t>STEP AP214 (*.step;*.stp)</w:t>
+        <w:t>STEP AP214 (*.step;*.</w:t>
+      </w:r>
+      <w:proofErr w:type="spellStart"/>
+      <w:r>
+        <w:rPr>
+          <w:rStyle w:val="EMcodeChar"/>
+        </w:rPr>
+        <w:t>stp</w:t>
+      </w:r>
+      <w:proofErr w:type="spellEnd"/>
+      <w:r>
+        <w:rPr>
+          <w:rStyle w:val="EMcodeChar"/>
+        </w:rPr>
+        <w:t>)</w:t>
       </w:r>
       <w:r>
         <w:rPr>
@@ -2355,7 +2606,23 @@
           <w:rFonts w:cs="Arial"/>
           <w:color w:val="000000" w:themeColor="text1"/>
         </w:rPr>
-        <w:t xml:space="preserve">: (i) no more than seven parts, </w:t>
+        <w:t>: (</w:t>
+      </w:r>
+      <w:proofErr w:type="spellStart"/>
+      <w:r>
+        <w:rPr>
+          <w:rFonts w:cs="Arial"/>
+          <w:color w:val="000000" w:themeColor="text1"/>
+        </w:rPr>
+        <w:t>i</w:t>
+      </w:r>
+      <w:proofErr w:type="spellEnd"/>
+      <w:r>
+        <w:rPr>
+          <w:rFonts w:cs="Arial"/>
+          <w:color w:val="000000" w:themeColor="text1"/>
+        </w:rPr>
+        <w:t xml:space="preserve">) no more than seven parts, </w:t>
       </w:r>
       <w:r>
         <w:rPr>
@@ -2471,7 +2738,22 @@
           <w:color w:val="000000" w:themeColor="text1"/>
         </w:rPr>
         <w:tab/>
-        <w:t>Alternatively, instead of creating one’s own STEP</w:t>
+      </w:r>
+      <w:proofErr w:type="gramStart"/>
+      <w:r>
+        <w:rPr>
+          <w:rFonts w:cs="Arial"/>
+          <w:color w:val="000000" w:themeColor="text1"/>
+        </w:rPr>
+        <w:t>Alternatively</w:t>
+      </w:r>
+      <w:proofErr w:type="gramEnd"/>
+      <w:r>
+        <w:rPr>
+          <w:rFonts w:cs="Arial"/>
+          <w:color w:val="000000" w:themeColor="text1"/>
+        </w:rPr>
+        <w:t>, instead of creating one’s own STEP</w:t>
       </w:r>
       <w:r>
         <w:rPr>
@@ -2562,14 +2844,7 @@
           <w:rFonts w:cs="Arial"/>
           <w:color w:val="000000" w:themeColor="text1"/>
         </w:rPr>
-        <w:t>5</w:t>
-      </w:r>
-      <w:r>
-        <w:rPr>
-          <w:rFonts w:cs="Arial"/>
-          <w:color w:val="000000" w:themeColor="text1"/>
-        </w:rPr>
-        <w:t>/</w:t>
+        <w:t>5/</w:t>
       </w:r>
       <w:r>
         <w:rPr>
@@ -2750,11 +3025,19 @@
         </w:rPr>
         <w:t xml:space="preserve">  Default file location is </w:t>
       </w:r>
+      <w:proofErr w:type="spellStart"/>
       <w:r>
         <w:rPr>
           <w:rStyle w:val="EMcodeChar"/>
         </w:rPr>
-        <w:t>step_data/input/</w:t>
+        <w:t>step_data</w:t>
+      </w:r>
+      <w:proofErr w:type="spellEnd"/>
+      <w:r>
+        <w:rPr>
+          <w:rStyle w:val="EMcodeChar"/>
+        </w:rPr>
+        <w:t>/input/</w:t>
       </w:r>
       <w:r>
         <w:rPr>
@@ -2829,12 +3112,21 @@
         </w:rPr>
         <w:tab/>
       </w:r>
-      <w:r>
-        <w:rPr>
-          <w:rFonts w:cs="Arial"/>
-          <w:color w:val="000000" w:themeColor="text1"/>
-        </w:rPr>
-        <w:t xml:space="preserve">After a STEP </w:t>
+      <w:proofErr w:type="gramStart"/>
+      <w:r>
+        <w:rPr>
+          <w:rFonts w:cs="Arial"/>
+          <w:color w:val="000000" w:themeColor="text1"/>
+        </w:rPr>
+        <w:t>After</w:t>
+      </w:r>
+      <w:proofErr w:type="gramEnd"/>
+      <w:r>
+        <w:rPr>
+          <w:rFonts w:cs="Arial"/>
+          <w:color w:val="000000" w:themeColor="text1"/>
+        </w:rPr>
+        <w:t xml:space="preserve"> a STEP </w:t>
       </w:r>
       <w:r>
         <w:rPr>
@@ -2878,12 +3170,21 @@
         </w:rPr>
         <w:t xml:space="preserve">a </w:t>
       </w:r>
-      <w:r>
-        <w:rPr>
-          <w:rFonts w:cs="Arial"/>
-          <w:color w:val="000000" w:themeColor="text1"/>
-        </w:rPr>
-        <w:t xml:space="preserve">Hasse diagram </w:t>
+      <w:proofErr w:type="spellStart"/>
+      <w:r>
+        <w:rPr>
+          <w:rFonts w:cs="Arial"/>
+          <w:color w:val="000000" w:themeColor="text1"/>
+        </w:rPr>
+        <w:t>Hasse</w:t>
+      </w:r>
+      <w:proofErr w:type="spellEnd"/>
+      <w:r>
+        <w:rPr>
+          <w:rFonts w:cs="Arial"/>
+          <w:color w:val="000000" w:themeColor="text1"/>
+        </w:rPr>
+        <w:t xml:space="preserve"> diagram </w:t>
       </w:r>
       <w:r>
         <w:rPr>
@@ -2966,6 +3267,7 @@
         </w:rPr>
         <w:t xml:space="preserve">could be toggled </w:t>
       </w:r>
+      <w:proofErr w:type="gramStart"/>
       <w:r>
         <w:rPr>
           <w:rStyle w:val="EMcodeChar"/>
@@ -2978,6 +3280,7 @@
         </w:rPr>
         <w:t>n</w:t>
       </w:r>
+      <w:proofErr w:type="gramEnd"/>
       <w:r>
         <w:rPr>
           <w:rFonts w:cs="Arial"/>
@@ -3129,8 +3432,16 @@
           <w:color w:val="000000" w:themeColor="text1"/>
         </w:rPr>
         <w:tab/>
+      </w:r>
+      <w:proofErr w:type="gramStart"/>
+      <w:r>
+        <w:rPr>
+          <w:rFonts w:cs="Arial"/>
+          <w:color w:val="000000" w:themeColor="text1"/>
+        </w:rPr>
         <w:t>Double</w:t>
       </w:r>
+      <w:proofErr w:type="gramEnd"/>
       <w:r>
         <w:rPr>
           <w:rFonts w:cs="Arial"/>
@@ -3178,7 +3489,22 @@
           <w:color w:val="000000" w:themeColor="text1"/>
         </w:rPr>
         <w:tab/>
-        <w:t xml:space="preserve">There are four </w:t>
+      </w:r>
+      <w:proofErr w:type="gramStart"/>
+      <w:r>
+        <w:rPr>
+          <w:rFonts w:cs="Arial"/>
+          <w:color w:val="000000" w:themeColor="text1"/>
+        </w:rPr>
+        <w:t>There</w:t>
+      </w:r>
+      <w:proofErr w:type="gramEnd"/>
+      <w:r>
+        <w:rPr>
+          <w:rFonts w:cs="Arial"/>
+          <w:color w:val="000000" w:themeColor="text1"/>
+        </w:rPr>
+        <w:t xml:space="preserve"> are four </w:t>
       </w:r>
       <w:r>
         <w:rPr>
@@ -3213,7 +3539,23 @@
           <w:rFonts w:cs="Arial"/>
           <w:color w:val="000000" w:themeColor="text1"/>
         </w:rPr>
-        <w:t>: (i) insert before or insert after, (ii) adopt, (iii) assemble</w:t>
+        <w:t>: (</w:t>
+      </w:r>
+      <w:proofErr w:type="spellStart"/>
+      <w:r>
+        <w:rPr>
+          <w:rFonts w:cs="Arial"/>
+          <w:color w:val="000000" w:themeColor="text1"/>
+        </w:rPr>
+        <w:t>i</w:t>
+      </w:r>
+      <w:proofErr w:type="spellEnd"/>
+      <w:r>
+        <w:rPr>
+          <w:rFonts w:cs="Arial"/>
+          <w:color w:val="000000" w:themeColor="text1"/>
+        </w:rPr>
+        <w:t>) insert before or insert after, (ii) adopt, (iii) assemble</w:t>
       </w:r>
       <w:r>
         <w:rPr>
@@ -3360,7 +3702,23 @@
           <w:rFonts w:cs="Arial"/>
           <w:color w:val="000000" w:themeColor="text1"/>
         </w:rPr>
-        <w:t xml:space="preserve"> reparents the first item to the second.</w:t>
+        <w:t xml:space="preserve"> </w:t>
+      </w:r>
+      <w:proofErr w:type="spellStart"/>
+      <w:r>
+        <w:rPr>
+          <w:rFonts w:cs="Arial"/>
+          <w:color w:val="000000" w:themeColor="text1"/>
+        </w:rPr>
+        <w:t>reparents</w:t>
+      </w:r>
+      <w:proofErr w:type="spellEnd"/>
+      <w:r>
+        <w:rPr>
+          <w:rFonts w:cs="Arial"/>
+          <w:color w:val="000000" w:themeColor="text1"/>
+        </w:rPr>
+        <w:t xml:space="preserve"> the first item to the second.</w:t>
       </w:r>
       <w:r>
         <w:rPr>
@@ -3434,7 +3792,23 @@
           <w:rFonts w:cs="Arial"/>
           <w:color w:val="000000" w:themeColor="text1"/>
         </w:rPr>
-        <w:t xml:space="preserve"> removes a sub-assembly consists of only one part.  This part is reparented to its original grandparent.  An assembly with a single part is not allowed within StrEmbed-4.</w:t>
+        <w:t xml:space="preserve"> removes a sub-assembly consists of only one part.  This part is </w:t>
+      </w:r>
+      <w:proofErr w:type="spellStart"/>
+      <w:r>
+        <w:rPr>
+          <w:rFonts w:cs="Arial"/>
+          <w:color w:val="000000" w:themeColor="text1"/>
+        </w:rPr>
+        <w:t>reparented</w:t>
+      </w:r>
+      <w:proofErr w:type="spellEnd"/>
+      <w:r>
+        <w:rPr>
+          <w:rFonts w:cs="Arial"/>
+          <w:color w:val="000000" w:themeColor="text1"/>
+        </w:rPr>
+        <w:t xml:space="preserve"> to its original grandparent.  An assembly with a single part is not allowed within StrEmbed-4.</w:t>
       </w:r>
     </w:p>
     <w:p>
@@ -3624,33 +3998,21 @@
           <w:rFonts w:cs="Arial"/>
           <w:color w:val="000000" w:themeColor="text1"/>
         </w:rPr>
-        <w:t xml:space="preserve"> to save a new STEP AP214 file that consists of the modified assembly structure.</w:t>
-      </w:r>
-      <w:r>
-        <w:rPr>
-          <w:rFonts w:cs="Arial"/>
-          <w:color w:val="000000" w:themeColor="text1"/>
-        </w:rPr>
-        <w:t xml:space="preserve">  </w:t>
-      </w:r>
-      <w:r>
-        <w:rPr>
-          <w:rFonts w:cs="Arial"/>
-          <w:color w:val="000000" w:themeColor="text1"/>
-        </w:rPr>
-        <w:t xml:space="preserve">Default file location is </w:t>
-      </w:r>
+        <w:t xml:space="preserve"> to save a new STEP AP214 file that consists of the modified assembly structure.  Default file location is </w:t>
+      </w:r>
+      <w:proofErr w:type="spellStart"/>
       <w:r>
         <w:rPr>
           <w:rStyle w:val="EMcodeChar"/>
         </w:rPr>
-        <w:t>step_data/output</w:t>
-      </w:r>
+        <w:t>step_data</w:t>
+      </w:r>
+      <w:proofErr w:type="spellEnd"/>
       <w:r>
         <w:rPr>
           <w:rStyle w:val="EMcodeChar"/>
         </w:rPr>
-        <w:t>/</w:t>
+        <w:t>/output/</w:t>
       </w:r>
       <w:r>
         <w:rPr>
@@ -3664,15 +4026,9 @@
           <w:rFonts w:cs="Arial"/>
           <w:color w:val="000000" w:themeColor="text1"/>
         </w:rPr>
-        <w:t>but one may navigate to any other sub-directories as required</w:t>
-      </w:r>
-      <w:r>
-        <w:rPr>
-          <w:rFonts w:cs="Arial"/>
-          <w:color w:val="000000" w:themeColor="text1"/>
-        </w:rPr>
-        <w:t xml:space="preserve">.  Default file name is </w:t>
-      </w:r>
+        <w:t xml:space="preserve">but one may navigate to any other sub-directories as required.  Default file name is </w:t>
+      </w:r>
+      <w:proofErr w:type="spellStart"/>
       <w:r>
         <w:rPr>
           <w:rStyle w:val="EMcodeChar"/>
@@ -3686,6 +4042,7 @@
         </w:rPr>
         <w:t>_modified.STEP</w:t>
       </w:r>
+      <w:proofErr w:type="spellEnd"/>
       <w:r>
         <w:rPr>
           <w:rFonts w:cs="Arial"/>
@@ -3777,7 +4134,29 @@
           <w:color w:val="000000" w:themeColor="text1"/>
         </w:rPr>
         <w:tab/>
-        <w:t>StrEmbed-4 does not support sub-assembly with a single part.  If that happens, a sub-assembly[ies] and its part will collapse into one single part silently without warning.</w:t>
+        <w:t>StrEmbed-4 does not support sub-assembly with a single part.  If that happens, a sub-</w:t>
+      </w:r>
+      <w:proofErr w:type="gramStart"/>
+      <w:r>
+        <w:rPr>
+          <w:color w:val="000000" w:themeColor="text1"/>
+        </w:rPr>
+        <w:t>assembly[</w:t>
+      </w:r>
+      <w:proofErr w:type="spellStart"/>
+      <w:proofErr w:type="gramEnd"/>
+      <w:r>
+        <w:rPr>
+          <w:color w:val="000000" w:themeColor="text1"/>
+        </w:rPr>
+        <w:t>ies</w:t>
+      </w:r>
+      <w:proofErr w:type="spellEnd"/>
+      <w:r>
+        <w:rPr>
+          <w:color w:val="000000" w:themeColor="text1"/>
+        </w:rPr>
+        <w:t>] and its part will collapse into one single part silently without warning.</w:t>
       </w:r>
     </w:p>
     <w:p>
@@ -3913,7 +4292,21 @@
           <w:color w:val="000000" w:themeColor="text1"/>
         </w:rPr>
         <w:tab/>
-        <w:t xml:space="preserve">Note: StrEmbed-4 has a modular design and is meant to be reused.  Different modules have minimal interactions.  The three modules are (i) for </w:t>
+        <w:t>Note: StrEmbed-4 has a modular design and is meant to be reused.  Different modules have minimal interactions.  The three modules are (</w:t>
+      </w:r>
+      <w:proofErr w:type="spellStart"/>
+      <w:r>
+        <w:rPr>
+          <w:color w:val="000000" w:themeColor="text1"/>
+        </w:rPr>
+        <w:t>i</w:t>
+      </w:r>
+      <w:proofErr w:type="spellEnd"/>
+      <w:r>
+        <w:rPr>
+          <w:color w:val="000000" w:themeColor="text1"/>
+        </w:rPr>
+        <w:t xml:space="preserve">) for </w:t>
       </w:r>
       <w:r>
         <w:rPr>
@@ -3926,13 +4319,35 @@
         <w:rPr>
           <w:color w:val="000000" w:themeColor="text1"/>
         </w:rPr>
-        <w:t xml:space="preserve"> and posets, especially producing lattice representation conforms to </w:t>
-      </w:r>
-      <w:r>
-        <w:rPr>
-          <w:color w:val="000000" w:themeColor="text1"/>
-        </w:rPr>
-        <w:t xml:space="preserve">LatDraw </w:t>
+        <w:t xml:space="preserve"> and </w:t>
+      </w:r>
+      <w:proofErr w:type="spellStart"/>
+      <w:r>
+        <w:rPr>
+          <w:color w:val="000000" w:themeColor="text1"/>
+        </w:rPr>
+        <w:t>posets</w:t>
+      </w:r>
+      <w:proofErr w:type="spellEnd"/>
+      <w:r>
+        <w:rPr>
+          <w:color w:val="000000" w:themeColor="text1"/>
+        </w:rPr>
+        <w:t xml:space="preserve">, especially producing lattice representation conforms to </w:t>
+      </w:r>
+      <w:proofErr w:type="spellStart"/>
+      <w:r>
+        <w:rPr>
+          <w:color w:val="000000" w:themeColor="text1"/>
+        </w:rPr>
+        <w:t>LatDraw</w:t>
+      </w:r>
+      <w:proofErr w:type="spellEnd"/>
+      <w:r>
+        <w:rPr>
+          <w:color w:val="000000" w:themeColor="text1"/>
+        </w:rPr>
+        <w:t xml:space="preserve"> </w:t>
       </w:r>
       <w:r>
         <w:rPr>
@@ -3975,8 +4390,16 @@
         <w:rPr>
           <w:color w:val="000000" w:themeColor="text1"/>
         </w:rPr>
-        <w:t>Ralph Freese</w:t>
-      </w:r>
+        <w:t xml:space="preserve">Ralph </w:t>
+      </w:r>
+      <w:proofErr w:type="spellStart"/>
+      <w:r>
+        <w:rPr>
+          <w:color w:val="000000" w:themeColor="text1"/>
+        </w:rPr>
+        <w:t>Freese</w:t>
+      </w:r>
+      <w:proofErr w:type="spellEnd"/>
       <w:r>
         <w:rPr>
           <w:color w:val="000000" w:themeColor="text1"/>
@@ -4008,6 +4431,7 @@
         </w:rPr>
         <w:t xml:space="preserve"> AP214 files; and (iii) for a graphical user interface (</w:t>
       </w:r>
+      <w:proofErr w:type="spellStart"/>
       <w:r>
         <w:rPr>
           <w:b/>
@@ -4015,6 +4439,7 @@
         </w:rPr>
         <w:t>gui</w:t>
       </w:r>
+      <w:proofErr w:type="spellEnd"/>
       <w:r>
         <w:rPr>
           <w:color w:val="000000" w:themeColor="text1"/>
@@ -4047,7 +4472,20 @@
           <w:color w:val="000000" w:themeColor="text1"/>
         </w:rPr>
         <w:tab/>
-        <w:t xml:space="preserve">More note: StrEmbed-4 is released under GNU GPL.  Therefore, you can incorporate it in your own work as long as you give appropriate acknowledgements, make your source code available for others; and do not incorporate it into </w:t>
+      </w:r>
+      <w:proofErr w:type="gramStart"/>
+      <w:r>
+        <w:rPr>
+          <w:color w:val="000000" w:themeColor="text1"/>
+        </w:rPr>
+        <w:t>More</w:t>
+      </w:r>
+      <w:proofErr w:type="gramEnd"/>
+      <w:r>
+        <w:rPr>
+          <w:color w:val="000000" w:themeColor="text1"/>
+        </w:rPr>
+        <w:t xml:space="preserve"> note: StrEmbed-4 is released under GNU GPL.  Therefore, you can incorporate it in your own work as long as you give appropriate acknowledgements, make your source code available for others; and do not incorporate it into </w:t>
       </w:r>
       <w:r>
         <w:rPr>
@@ -4120,7 +4558,21 @@
         <w:rPr>
           <w:color w:val="000000" w:themeColor="text1"/>
         </w:rPr>
-        <w:t xml:space="preserve"> (Embedding) project is jointly hosted by the University of Leeds and The Open University.  Members of the Embedding project are Amar Behera, Hau Hing Chau, Chris Earl, David Hogg, Alison McKay, Alan de Pennington and Mark Robinson.</w:t>
+        <w:t xml:space="preserve"> (Embedding) project is jointly hosted by the University of Leeds and The Open University.  Members of the Embedding project are Amar </w:t>
+      </w:r>
+      <w:proofErr w:type="spellStart"/>
+      <w:r>
+        <w:rPr>
+          <w:color w:val="000000" w:themeColor="text1"/>
+        </w:rPr>
+        <w:t>Behera</w:t>
+      </w:r>
+      <w:proofErr w:type="spellEnd"/>
+      <w:r>
+        <w:rPr>
+          <w:color w:val="000000" w:themeColor="text1"/>
+        </w:rPr>
+        <w:t>, Hau Hing Chau, Chris Earl, David Hogg, Alison McKay, Alan de Pennington and Mark Robinson.</w:t>
       </w:r>
     </w:p>
     <w:p>
@@ -4179,7 +4631,21 @@
         <w:rPr>
           <w:color w:val="000000" w:themeColor="text1"/>
         </w:rPr>
-        <w:t xml:space="preserve"> School of Mechanical Engineering, University of Leeds, Leeds, LS2 9JT, UK.</w:t>
+        <w:t xml:space="preserve"> School of Mechanical Engineering, University of Leeds, </w:t>
+      </w:r>
+      <w:proofErr w:type="gramStart"/>
+      <w:r>
+        <w:rPr>
+          <w:color w:val="000000" w:themeColor="text1"/>
+        </w:rPr>
+        <w:t>Leeds</w:t>
+      </w:r>
+      <w:proofErr w:type="gramEnd"/>
+      <w:r>
+        <w:rPr>
+          <w:color w:val="000000" w:themeColor="text1"/>
+        </w:rPr>
+        <w:t>, LS2 9JT, UK.</w:t>
       </w:r>
     </w:p>
     <w:p>
@@ -4417,21 +4883,7 @@
           <w:rFonts w:cs="Arial"/>
           <w:color w:val="000000" w:themeColor="text1"/>
         </w:rPr>
-        <w:t>puzzle_</w:t>
-      </w:r>
-      <w:r>
-        <w:rPr>
-          <w:rFonts w:cs="Arial"/>
-          <w:color w:val="000000" w:themeColor="text1"/>
-        </w:rPr>
-        <w:t>1d</w:t>
-      </w:r>
-      <w:r>
-        <w:rPr>
-          <w:rFonts w:cs="Arial"/>
-          <w:color w:val="000000" w:themeColor="text1"/>
-        </w:rPr>
-        <w:t>.STEP</w:t>
+        <w:t>puzzle_1d.STEP</w:t>
       </w:r>
       <w:r>
         <w:rPr>
@@ -5744,7 +6196,23 @@
           <w:rFonts w:cs="Arial"/>
           <w:color w:val="000000" w:themeColor="text1"/>
         </w:rPr>
-        <w:t>7 parts - 3,{2,1,1}.STEP</w:t>
+        <w:t>7 parts - 3</w:t>
+      </w:r>
+      <w:proofErr w:type="gramStart"/>
+      <w:r>
+        <w:rPr>
+          <w:rFonts w:cs="Arial"/>
+          <w:color w:val="000000" w:themeColor="text1"/>
+        </w:rPr>
+        <w:t>,{</w:t>
+      </w:r>
+      <w:proofErr w:type="gramEnd"/>
+      <w:r>
+        <w:rPr>
+          <w:rFonts w:cs="Arial"/>
+          <w:color w:val="000000" w:themeColor="text1"/>
+        </w:rPr>
+        <w:t>2,1,1}.STEP</w:t>
       </w:r>
     </w:p>
     <w:p>
@@ -6654,7 +7122,7 @@
                                   </pic:cNvPicPr>
                                 </pic:nvPicPr>
                                 <pic:blipFill>
-                                  <a:blip r:embed="rId2" cstate="print">
+                                  <a:blip r:embed="rId3" cstate="print">
                                     <a:extLst>
                                       <a:ext uri="{28A0092B-C50C-407E-A947-70E740481C1C}">
                                         <a14:useLocalDpi xmlns:a14="http://schemas.microsoft.com/office/drawing/2010/main" val="0"/>

</xml_diff>

<commit_message>
StrEmbed-4 - Version 4 Release E
Structure Embedding Version 4 (StrEmbed-4)

Embedding assembly structure on to a corresponding hypercube lattice
</commit_message>
<xml_diff>
--- a/doc/StrEmbed-4 Users' Manual.docx
+++ b/doc/StrEmbed-4 Users' Manual.docx
@@ -844,21 +844,7 @@
         <w:rPr>
           <w:color w:val="000000" w:themeColor="text1"/>
         </w:rPr>
-        <w:t xml:space="preserve"> equivalent to a corresponding universal algebra.  This algebra has a </w:t>
-      </w:r>
-      <w:proofErr w:type="gramStart"/>
-      <w:r>
-        <w:rPr>
-          <w:color w:val="000000" w:themeColor="text1"/>
-        </w:rPr>
-        <w:t>number</w:t>
-      </w:r>
-      <w:proofErr w:type="gramEnd"/>
-      <w:r>
-        <w:rPr>
-          <w:color w:val="000000" w:themeColor="text1"/>
-        </w:rPr>
-        <w:t xml:space="preserve"> of useful mathematical properties that allow generation of alternative design structures for other stages of product life cycle, </w:t>
+        <w:t xml:space="preserve"> equivalent to a corresponding universal algebra.  This algebra has a number of useful mathematical properties that allow generation of alternative design structures for other stages of product life cycle, </w:t>
       </w:r>
       <w:r>
         <w:rPr>
@@ -5027,7 +5013,19 @@
         <w:rPr>
           <w:color w:val="000000" w:themeColor="text1"/>
         </w:rPr>
-        <w:t xml:space="preserve"> note: StrEmbed-4 is released under GNU GPL.  Therefore, you can incorporate it in your own work as long as you give appropriate acknowledgements, make your source code av</w:t>
+        <w:t xml:space="preserve"> note: StrEmbed-4 is released under GNU GPL</w:t>
+      </w:r>
+      <w:r>
+        <w:rPr>
+          <w:color w:val="000000" w:themeColor="text1"/>
+        </w:rPr>
+        <w:t xml:space="preserve"> 3.0</w:t>
+      </w:r>
+      <w:r>
+        <w:rPr>
+          <w:color w:val="000000" w:themeColor="text1"/>
+        </w:rPr>
+        <w:t>.  Therefore, you can incorporate it in your own work as long as you give appropriate acknowledgements, make your source code av</w:t>
       </w:r>
       <w:r>
         <w:rPr>
@@ -5051,7 +5049,15 @@
         <w:rPr>
           <w:color w:val="000000" w:themeColor="text1"/>
         </w:rPr>
-        <w:t>without seeking further permission from us.</w:t>
+        <w:t xml:space="preserve">without seeking further </w:t>
+      </w:r>
+      <w:bookmarkStart w:id="0" w:name="_GoBack"/>
+      <w:bookmarkEnd w:id="0"/>
+      <w:r>
+        <w:rPr>
+          <w:color w:val="000000" w:themeColor="text1"/>
+        </w:rPr>
+        <w:t>permission from us.</w:t>
       </w:r>
     </w:p>
     <w:p>
@@ -5192,8 +5198,6 @@
         </w:rPr>
         <w:t>, LS2 9JT, UK.</w:t>
       </w:r>
-      <w:bookmarkStart w:id="0" w:name="_GoBack"/>
-      <w:bookmarkEnd w:id="0"/>
     </w:p>
     <w:p>
       <w:pPr>
@@ -7239,14 +7243,27 @@
                                 <w:pPr>
                                   <w:pStyle w:val="LEUHeaderOne"/>
                                 </w:pPr>
-                                <w:fldSimple w:instr=" STYLEREF  LEU_FP_Title ">
-                                  <w:r>
-                                    <w:rPr>
-                                      <w:noProof/>
-                                    </w:rPr>
-                                    <w:t>StrEmbed-4 Users' Manual</w:t>
-                                  </w:r>
-                                </w:fldSimple>
+                                <w:r>
+                                  <w:fldChar w:fldCharType="begin"/>
+                                </w:r>
+                                <w:r>
+                                  <w:instrText xml:space="preserve"> STYLEREF  LEU_FP_Title </w:instrText>
+                                </w:r>
+                                <w:r>
+                                  <w:fldChar w:fldCharType="separate"/>
+                                </w:r>
+                                <w:r>
+                                  <w:rPr>
+                                    <w:noProof/>
+                                  </w:rPr>
+                                  <w:t>StrEmbed-4 Users' Manual</w:t>
+                                </w:r>
+                                <w:r>
+                                  <w:rPr>
+                                    <w:noProof/>
+                                  </w:rPr>
+                                  <w:fldChar w:fldCharType="end"/>
+                                </w:r>
                               </w:p>
                             </w:tc>
                           </w:tr>
@@ -7262,14 +7279,27 @@
                                 <w:pPr>
                                   <w:pStyle w:val="LEUHeaderTwo"/>
                                 </w:pPr>
-                                <w:fldSimple w:instr=" STYLEREF  LEU_FP_Subtitle ">
-                                  <w:r>
-                                    <w:rPr>
-                                      <w:noProof/>
-                                    </w:rPr>
-                                    <w:t>Embedding design structures in engineering information</w:t>
-                                  </w:r>
-                                </w:fldSimple>
+                                <w:r>
+                                  <w:fldChar w:fldCharType="begin"/>
+                                </w:r>
+                                <w:r>
+                                  <w:instrText xml:space="preserve"> STYLEREF  LEU_FP_Subtitle </w:instrText>
+                                </w:r>
+                                <w:r>
+                                  <w:fldChar w:fldCharType="separate"/>
+                                </w:r>
+                                <w:r>
+                                  <w:rPr>
+                                    <w:noProof/>
+                                  </w:rPr>
+                                  <w:t>Embedding design structures in engineering information</w:t>
+                                </w:r>
+                                <w:r>
+                                  <w:rPr>
+                                    <w:noProof/>
+                                  </w:rPr>
+                                  <w:fldChar w:fldCharType="end"/>
+                                </w:r>
                               </w:p>
                             </w:tc>
                           </w:tr>
@@ -7330,14 +7360,27 @@
                           <w:pPr>
                             <w:pStyle w:val="LEUHeaderOne"/>
                           </w:pPr>
-                          <w:fldSimple w:instr=" STYLEREF  LEU_FP_Title ">
-                            <w:r>
-                              <w:rPr>
-                                <w:noProof/>
-                              </w:rPr>
-                              <w:t>StrEmbed-4 Users' Manual</w:t>
-                            </w:r>
-                          </w:fldSimple>
+                          <w:r>
+                            <w:fldChar w:fldCharType="begin"/>
+                          </w:r>
+                          <w:r>
+                            <w:instrText xml:space="preserve"> STYLEREF  LEU_FP_Title </w:instrText>
+                          </w:r>
+                          <w:r>
+                            <w:fldChar w:fldCharType="separate"/>
+                          </w:r>
+                          <w:r>
+                            <w:rPr>
+                              <w:noProof/>
+                            </w:rPr>
+                            <w:t>StrEmbed-4 Users' Manual</w:t>
+                          </w:r>
+                          <w:r>
+                            <w:rPr>
+                              <w:noProof/>
+                            </w:rPr>
+                            <w:fldChar w:fldCharType="end"/>
+                          </w:r>
                         </w:p>
                       </w:tc>
                     </w:tr>
@@ -7353,14 +7396,27 @@
                           <w:pPr>
                             <w:pStyle w:val="LEUHeaderTwo"/>
                           </w:pPr>
-                          <w:fldSimple w:instr=" STYLEREF  LEU_FP_Subtitle ">
-                            <w:r>
-                              <w:rPr>
-                                <w:noProof/>
-                              </w:rPr>
-                              <w:t>Embedding design structures in engineering information</w:t>
-                            </w:r>
-                          </w:fldSimple>
+                          <w:r>
+                            <w:fldChar w:fldCharType="begin"/>
+                          </w:r>
+                          <w:r>
+                            <w:instrText xml:space="preserve"> STYLEREF  LEU_FP_Subtitle </w:instrText>
+                          </w:r>
+                          <w:r>
+                            <w:fldChar w:fldCharType="separate"/>
+                          </w:r>
+                          <w:r>
+                            <w:rPr>
+                              <w:noProof/>
+                            </w:rPr>
+                            <w:t>Embedding design structures in engineering information</w:t>
+                          </w:r>
+                          <w:r>
+                            <w:rPr>
+                              <w:noProof/>
+                            </w:rPr>
+                            <w:fldChar w:fldCharType="end"/>
+                          </w:r>
                         </w:p>
                       </w:tc>
                     </w:tr>

</xml_diff>